<commit_message>
Converting Word documents to MarkDown: "Cascading Overriding": Manually checking differences between rendered MarkDown and Word. Last checks if markup looks ok.
</commit_message>
<xml_diff>
--- a/1. Spec/17. Object Resolution/8. Cascading Overriding.docx
+++ b/1. Spec/17. Object Resolution/8. Cascading Overriding.docx
@@ -6,32 +6,10 @@
     <w:p>
       <w:pPr>
         <w:pStyle w:val="Heading3"/>
-        <w:rPr>
-          <w:lang w:val="nl-NL"/>
-        </w:rPr>
-      </w:pPr>
-      <w:proofErr w:type="spellStart"/>
-      <w:r>
-        <w:rPr>
-          <w:lang w:val="nl-NL"/>
-        </w:rPr>
-        <w:t>Cascading</w:t>
-      </w:r>
-      <w:proofErr w:type="spellEnd"/>
-      <w:r>
-        <w:rPr>
-          <w:lang w:val="nl-NL"/>
-        </w:rPr>
-        <w:t xml:space="preserve"> </w:t>
-      </w:r>
-      <w:proofErr w:type="spellStart"/>
-      <w:r>
-        <w:rPr>
-          <w:lang w:val="nl-NL"/>
-        </w:rPr>
-        <w:t>Overriding</w:t>
-      </w:r>
-      <w:proofErr w:type="spellEnd"/>
+      </w:pPr>
+      <w:r>
+        <w:t>Cascading Overriding</w:t>
+      </w:r>
     </w:p>
     <w:p>
       <w:r>
@@ -58,31 +36,7 @@
     </w:p>
     <w:p>
       <w:r>
-        <w:t xml:space="preserve">The basic idea is the following. A Line object would contain two Points. The Point objects have their own style. The Line can choose to override the style of the Point objects. The point would then get the </w:t>
-      </w:r>
-      <w:proofErr w:type="spellStart"/>
-      <w:r>
-        <w:t>PointStyle</w:t>
-      </w:r>
-      <w:proofErr w:type="spellEnd"/>
-      <w:r>
-        <w:t xml:space="preserve"> specified in the Line object. A Polygon object consists of Line objects. The Polygon object specifies a </w:t>
-      </w:r>
-      <w:proofErr w:type="spellStart"/>
-      <w:r>
-        <w:t>LineStyle</w:t>
-      </w:r>
-      <w:proofErr w:type="spellEnd"/>
-      <w:r>
-        <w:t xml:space="preserve"> and a </w:t>
-      </w:r>
-      <w:proofErr w:type="spellStart"/>
-      <w:r>
-        <w:t>PointStyle</w:t>
-      </w:r>
-      <w:proofErr w:type="spellEnd"/>
-      <w:r>
-        <w:t>, which can override the Styles of the Line objects.</w:t>
+        <w:t>The basic idea is the following. A Line object would contain two Points. The Point objects have their own style. The Line can choose to override the style of the Point objects. The point would then get the PointStyle specified in the Line object. A Polygon object consists of Line objects. The Polygon object specifies a LineStyle and a PointStyle, which can override the Styles of the Line objects.</w:t>
       </w:r>
     </w:p>
     <w:p>
@@ -95,39 +49,7 @@
     </w:p>
     <w:p>
       <w:r>
-        <w:t xml:space="preserve">Actually it was even more refined. Each value of the style, for instance the </w:t>
-      </w:r>
-      <w:proofErr w:type="spellStart"/>
-      <w:r>
-        <w:t>ForeColor</w:t>
-      </w:r>
-      <w:proofErr w:type="spellEnd"/>
-      <w:r>
-        <w:t xml:space="preserve">, </w:t>
-      </w:r>
-      <w:proofErr w:type="spellStart"/>
-      <w:r>
-        <w:t>BorderColor</w:t>
-      </w:r>
-      <w:proofErr w:type="spellEnd"/>
-      <w:r>
-        <w:t xml:space="preserve">, </w:t>
-      </w:r>
-      <w:proofErr w:type="spellStart"/>
-      <w:r>
-        <w:t>FontName</w:t>
-      </w:r>
-      <w:proofErr w:type="spellEnd"/>
-      <w:r>
-        <w:t xml:space="preserve"> or </w:t>
-      </w:r>
-      <w:proofErr w:type="spellStart"/>
-      <w:r>
-        <w:t>FontSize</w:t>
-      </w:r>
-      <w:proofErr w:type="spellEnd"/>
-      <w:r>
-        <w:t>, could be individually overridden.</w:t>
+        <w:t>Actually it was even more refined. Each value of the style, for instance the ForeColor, BorderColor, FontName or FontSize, could be individually overridden.</w:t>
       </w:r>
     </w:p>
     <w:p>
@@ -140,7 +62,7 @@
     </w:p>
     <w:p>
       <w:r>
-        <w:t>Dang, that does suck. Hell, what to do with that.</w:t>
+        <w:t>Dang, does not seem that simple. Hmmm, what to do with that.</w:t>
       </w:r>
     </w:p>
     <w:p>
@@ -170,51 +92,33 @@
           <w:ilvl w:val="0"/>
           <w:numId w:val="3"/>
         </w:numPr>
-        <w:rPr>
-          <w:lang w:val="nl-NL"/>
-        </w:rPr>
-      </w:pPr>
+      </w:pPr>
+      <w:r>
+        <w:t xml:space="preserve">Styles (= overriding </w:t>
+      </w:r>
       <w:proofErr w:type="spellStart"/>
       <w:r>
-        <w:rPr>
-          <w:lang w:val="nl-NL"/>
-        </w:rPr>
-        <w:t>Styles</w:t>
+        <w:t>dedimensionality</w:t>
       </w:r>
       <w:proofErr w:type="spellEnd"/>
       <w:r>
-        <w:rPr>
-          <w:lang w:val="nl-NL"/>
-        </w:rPr>
-        <w:t xml:space="preserve"> ( = </w:t>
+        <w:t xml:space="preserve"> (het </w:t>
       </w:r>
       <w:proofErr w:type="spellStart"/>
       <w:r>
-        <w:rPr>
-          <w:lang w:val="nl-NL"/>
-        </w:rPr>
-        <w:t>overriding</w:t>
+        <w:t>ergste</w:t>
       </w:r>
       <w:proofErr w:type="spellEnd"/>
       <w:r>
-        <w:rPr>
-          <w:lang w:val="nl-NL"/>
-        </w:rPr>
-        <w:t xml:space="preserve"> </w:t>
+        <w:t xml:space="preserve"> van </w:t>
       </w:r>
       <w:proofErr w:type="spellStart"/>
       <w:r>
-        <w:rPr>
-          <w:lang w:val="nl-NL"/>
-        </w:rPr>
-        <w:t>dedimensionality</w:t>
+        <w:t>allemaal</w:t>
       </w:r>
       <w:proofErr w:type="spellEnd"/>
       <w:r>
-        <w:rPr>
-          <w:lang w:val="nl-NL"/>
-        </w:rPr>
-        <w:t xml:space="preserve"> (het ergste van allemaal) )</w:t>
+        <w:t>))</w:t>
       </w:r>
     </w:p>
     <w:p>
@@ -237,15 +141,7 @@
     <w:p/>
     <w:p>
       <w:r>
-        <w:t xml:space="preserve">Overriders are private collections in which you can </w:t>
-      </w:r>
-      <w:proofErr w:type="spellStart"/>
-      <w:r>
-        <w:t>publically</w:t>
-      </w:r>
-      <w:proofErr w:type="spellEnd"/>
-      <w:r>
-        <w:t xml:space="preserve"> register or unregister.</w:t>
+        <w:t>Overriders are private collections in which you can publicly register or unregister.</w:t>
       </w:r>
     </w:p>
     <w:p/>
@@ -475,19 +371,12 @@
       </w:r>
       <w:proofErr w:type="spellEnd"/>
     </w:p>
-    <w:p>
-      <w:pPr>
-        <w:rPr>
-          <w:lang w:val="nl-NL"/>
-        </w:rPr>
-      </w:pPr>
-    </w:p>
+    <w:p/>
     <w:p>
       <w:pPr>
         <w:rPr>
           <w:i/>
           <w:iCs/>
-          <w:lang w:val="nl-NL"/>
         </w:rPr>
       </w:pPr>
     </w:p>

</xml_diff>